<commit_message>
Including pca and k-means
</commit_message>
<xml_diff>
--- a/CA1_ideas_RF.docx
+++ b/CA1_ideas_RF.docx
@@ -3967,13 +3967,7 @@
           <w:highlight w:val="yellow"/>
         </w:rPr>
         <w:lastRenderedPageBreak/>
-        <w:t xml:space="preserve">6. </w:t>
-      </w:r>
-      <w:r>
-        <w:rPr>
-          <w:highlight w:val="yellow"/>
-        </w:rPr>
-        <w:t xml:space="preserve">Optimizing the usability of the pages with higher values. </w:t>
+        <w:t xml:space="preserve">6. Optimizing the usability of the pages with higher values. </w:t>
       </w:r>
     </w:p>
     <w:p>
@@ -4043,6 +4037,2099 @@
           <w:highlight w:val="yellow"/>
         </w:rPr>
         <w:t>Utilize tools of Web Analytics to identify the less valuable elements of the page (such as external links)</w:t>
+      </w:r>
+    </w:p>
+    <w:p>
+      <w:r>
+        <w:t>That is the best model we can construct with the data available</w:t>
+      </w:r>
+    </w:p>
+    <w:p/>
+    <w:p/>
+    <w:p>
+      <w:pPr>
+        <w:rPr>
+          <w:b/>
+          <w:bCs/>
+          <w:sz w:val="28"/>
+          <w:szCs w:val="28"/>
+        </w:rPr>
+      </w:pPr>
+      <w:proofErr w:type="gramStart"/>
+      <w:r>
+        <w:rPr>
+          <w:b/>
+          <w:bCs/>
+          <w:sz w:val="28"/>
+          <w:szCs w:val="28"/>
+        </w:rPr>
+        <w:t>PCA  Analysis</w:t>
+      </w:r>
+      <w:proofErr w:type="gramEnd"/>
+    </w:p>
+    <w:p>
+      <w:r>
+        <w:t>[0.15144629 0.10313576]</w:t>
+      </w:r>
+    </w:p>
+    <w:p>
+      <w:pPr>
+        <w:rPr>
+          <w:b/>
+          <w:bCs/>
+        </w:rPr>
+      </w:pPr>
+      <w:r>
+        <w:rPr>
+          <w:b/>
+          <w:bCs/>
+        </w:rPr>
+        <w:t>0.2545820479700662</w:t>
+      </w:r>
+    </w:p>
+    <w:p>
+      <w:pPr>
+        <w:rPr>
+          <w:b/>
+          <w:bCs/>
+        </w:rPr>
+      </w:pPr>
+      <w:r>
+        <w:rPr>
+          <w:b/>
+          <w:bCs/>
+        </w:rPr>
+        <w:t>The amount of variance explained by the first component is 15%; that one explained by the second component is 10%.</w:t>
+      </w:r>
+    </w:p>
+    <w:p>
+      <w:pPr>
+        <w:rPr>
+          <w:b/>
+          <w:bCs/>
+        </w:rPr>
+      </w:pPr>
+      <w:r>
+        <w:rPr>
+          <w:b/>
+          <w:bCs/>
+        </w:rPr>
+        <w:t xml:space="preserve">In total the two first principal components </w:t>
+      </w:r>
+      <w:r>
+        <w:rPr>
+          <w:b/>
+          <w:bCs/>
+        </w:rPr>
+        <w:t>is</w:t>
+      </w:r>
+      <w:r>
+        <w:rPr>
+          <w:b/>
+          <w:bCs/>
+        </w:rPr>
+        <w:t xml:space="preserve"> able to </w:t>
+      </w:r>
+      <w:r>
+        <w:rPr>
+          <w:b/>
+          <w:bCs/>
+        </w:rPr>
+        <w:t xml:space="preserve">capture </w:t>
+      </w:r>
+      <w:proofErr w:type="gramStart"/>
+      <w:r>
+        <w:rPr>
+          <w:b/>
+          <w:bCs/>
+        </w:rPr>
+        <w:t xml:space="preserve">only </w:t>
+      </w:r>
+      <w:r>
+        <w:rPr>
+          <w:b/>
+          <w:bCs/>
+        </w:rPr>
+        <w:t xml:space="preserve"> 25.5</w:t>
+      </w:r>
+      <w:proofErr w:type="gramEnd"/>
+      <w:r>
+        <w:rPr>
+          <w:b/>
+          <w:bCs/>
+        </w:rPr>
+        <w:t>% of variance of data -&gt; we cannot rely to the representatio</w:t>
+      </w:r>
+      <w:r>
+        <w:rPr>
+          <w:b/>
+          <w:bCs/>
+        </w:rPr>
+        <w:t>n. There is not a pattern to be identified.</w:t>
+      </w:r>
+    </w:p>
+    <w:p>
+      <w:pPr>
+        <w:rPr>
+          <w:b/>
+          <w:bCs/>
+        </w:rPr>
+      </w:pPr>
+    </w:p>
+    <w:p>
+      <w:pPr>
+        <w:rPr>
+          <w:b/>
+          <w:bCs/>
+        </w:rPr>
+      </w:pPr>
+      <w:r>
+        <w:rPr>
+          <w:noProof/>
+        </w:rPr>
+        <w:drawing>
+          <wp:inline distT="0" distB="0" distL="0" distR="0" wp14:anchorId="56B08B5C" wp14:editId="1E5CB1A8">
+            <wp:extent cx="4612184" cy="3381375"/>
+            <wp:effectExtent l="0" t="0" r="0" b="0"/>
+            <wp:docPr id="2" name="Picture 2"/>
+            <wp:cNvGraphicFramePr>
+              <a:graphicFrameLocks xmlns:a="http://schemas.openxmlformats.org/drawingml/2006/main" noChangeAspect="1"/>
+            </wp:cNvGraphicFramePr>
+            <a:graphic xmlns:a="http://schemas.openxmlformats.org/drawingml/2006/main">
+              <a:graphicData uri="http://schemas.openxmlformats.org/drawingml/2006/picture">
+                <pic:pic xmlns:pic="http://schemas.openxmlformats.org/drawingml/2006/picture">
+                  <pic:nvPicPr>
+                    <pic:cNvPr id="1" name=""/>
+                    <pic:cNvPicPr/>
+                  </pic:nvPicPr>
+                  <pic:blipFill>
+                    <a:blip r:embed="rId6"/>
+                    <a:stretch>
+                      <a:fillRect/>
+                    </a:stretch>
+                  </pic:blipFill>
+                  <pic:spPr>
+                    <a:xfrm>
+                      <a:off x="0" y="0"/>
+                      <a:ext cx="4631390" cy="3395455"/>
+                    </a:xfrm>
+                    <a:prstGeom prst="rect">
+                      <a:avLst/>
+                    </a:prstGeom>
+                  </pic:spPr>
+                </pic:pic>
+              </a:graphicData>
+            </a:graphic>
+          </wp:inline>
+        </w:drawing>
+      </w:r>
+    </w:p>
+    <w:p>
+      <w:pPr>
+        <w:rPr>
+          <w:b/>
+          <w:bCs/>
+        </w:rPr>
+      </w:pPr>
+      <w:r>
+        <w:rPr>
+          <w:b/>
+          <w:bCs/>
+        </w:rPr>
+        <w:t>From the plot we are not able to identify the two different classes so we can consider the PCA failed.</w:t>
+      </w:r>
+    </w:p>
+    <w:p>
+      <w:pPr>
+        <w:rPr>
+          <w:b/>
+          <w:bCs/>
+        </w:rPr>
+      </w:pPr>
+    </w:p>
+    <w:p>
+      <w:pPr>
+        <w:rPr>
+          <w:b/>
+          <w:bCs/>
+        </w:rPr>
+      </w:pPr>
+      <w:r>
+        <w:rPr>
+          <w:b/>
+          <w:bCs/>
+        </w:rPr>
+        <w:lastRenderedPageBreak/>
+        <w:t xml:space="preserve">We can run the k-means with 2 clusters because we know that we have two groups for variable Y: either the transaction </w:t>
+      </w:r>
+      <w:proofErr w:type="gramStart"/>
+      <w:r>
+        <w:rPr>
+          <w:b/>
+          <w:bCs/>
+        </w:rPr>
+        <w:t>happens</w:t>
+      </w:r>
+      <w:proofErr w:type="gramEnd"/>
+      <w:r>
+        <w:rPr>
+          <w:b/>
+          <w:bCs/>
+        </w:rPr>
+        <w:t xml:space="preserve"> or it doesn’t.</w:t>
+      </w:r>
+    </w:p>
+    <w:p>
+      <w:pPr>
+        <w:rPr>
+          <w:b/>
+          <w:bCs/>
+        </w:rPr>
+      </w:pPr>
+      <w:r>
+        <w:rPr>
+          <w:noProof/>
+        </w:rPr>
+        <w:drawing>
+          <wp:inline distT="0" distB="0" distL="0" distR="0" wp14:anchorId="5A694D39" wp14:editId="4DF4A0B8">
+            <wp:extent cx="4657725" cy="3414763"/>
+            <wp:effectExtent l="0" t="0" r="0" b="0"/>
+            <wp:docPr id="4" name="Picture 4"/>
+            <wp:cNvGraphicFramePr>
+              <a:graphicFrameLocks xmlns:a="http://schemas.openxmlformats.org/drawingml/2006/main" noChangeAspect="1"/>
+            </wp:cNvGraphicFramePr>
+            <a:graphic xmlns:a="http://schemas.openxmlformats.org/drawingml/2006/main">
+              <a:graphicData uri="http://schemas.openxmlformats.org/drawingml/2006/picture">
+                <pic:pic xmlns:pic="http://schemas.openxmlformats.org/drawingml/2006/picture">
+                  <pic:nvPicPr>
+                    <pic:cNvPr id="1" name=""/>
+                    <pic:cNvPicPr/>
+                  </pic:nvPicPr>
+                  <pic:blipFill>
+                    <a:blip r:embed="rId7"/>
+                    <a:stretch>
+                      <a:fillRect/>
+                    </a:stretch>
+                  </pic:blipFill>
+                  <pic:spPr>
+                    <a:xfrm>
+                      <a:off x="0" y="0"/>
+                      <a:ext cx="4692159" cy="3440008"/>
+                    </a:xfrm>
+                    <a:prstGeom prst="rect">
+                      <a:avLst/>
+                    </a:prstGeom>
+                  </pic:spPr>
+                </pic:pic>
+              </a:graphicData>
+            </a:graphic>
+          </wp:inline>
+        </w:drawing>
+      </w:r>
+    </w:p>
+    <w:p>
+      <w:pPr>
+        <w:rPr>
+          <w:b/>
+          <w:bCs/>
+        </w:rPr>
+      </w:pPr>
+      <w:r>
+        <w:rPr>
+          <w:b/>
+          <w:bCs/>
+        </w:rPr>
+        <w:t xml:space="preserve"> </w:t>
+      </w:r>
+      <w:r>
+        <w:rPr>
+          <w:b/>
+          <w:bCs/>
+        </w:rPr>
+        <w:t>WE cannot rely on the above visualization because the PCA explains again only 25.5%of data variance.</w:t>
+      </w:r>
+    </w:p>
+    <w:p>
+      <w:pPr>
+        <w:rPr>
+          <w:b/>
+          <w:bCs/>
+        </w:rPr>
+      </w:pPr>
+      <w:r>
+        <w:rPr>
+          <w:b/>
+          <w:bCs/>
+        </w:rPr>
+        <w:t>Which is the meaning of elbow plot with these data?? We already know the number of clusters.</w:t>
+      </w:r>
+    </w:p>
+    <w:p>
+      <w:pPr>
+        <w:rPr>
+          <w:b/>
+          <w:bCs/>
+        </w:rPr>
+      </w:pPr>
+    </w:p>
+    <w:p>
+      <w:pPr>
+        <w:rPr>
+          <w:b/>
+          <w:bCs/>
+        </w:rPr>
+      </w:pPr>
+      <w:r>
+        <w:rPr>
+          <w:b/>
+          <w:bCs/>
+        </w:rPr>
+        <w:t>Elbow Plot:</w:t>
+      </w:r>
+    </w:p>
+    <w:tbl>
+      <w:tblPr>
+        <w:tblW w:w="7620" w:type="dxa"/>
+        <w:tblInd w:w="108" w:type="dxa"/>
+        <w:tblLook w:val="04A0" w:firstRow="1" w:lastRow="0" w:firstColumn="1" w:lastColumn="0" w:noHBand="0" w:noVBand="1"/>
+      </w:tblPr>
+      <w:tblGrid>
+        <w:gridCol w:w="1480"/>
+        <w:gridCol w:w="1620"/>
+        <w:gridCol w:w="2260"/>
+        <w:gridCol w:w="2260"/>
+      </w:tblGrid>
+      <w:tr>
+        <w:trPr>
+          <w:trHeight w:val="300"/>
+        </w:trPr>
+        <w:tc>
+          <w:tcPr>
+            <w:tcW w:w="1480" w:type="dxa"/>
+            <w:tcBorders>
+              <w:top w:val="nil"/>
+              <w:left w:val="nil"/>
+              <w:bottom w:val="nil"/>
+              <w:right w:val="nil"/>
+            </w:tcBorders>
+            <w:shd w:val="clear" w:color="auto" w:fill="auto"/>
+            <w:noWrap/>
+            <w:vAlign w:val="bottom"/>
+            <w:hideMark/>
+          </w:tcPr>
+          <w:p>
+            <w:pPr>
+              <w:spacing w:after="0" w:line="240" w:lineRule="auto"/>
+              <w:rPr>
+                <w:rFonts w:ascii="Calibri" w:eastAsia="Times New Roman" w:hAnsi="Calibri" w:cs="Calibri"/>
+                <w:color w:val="000000"/>
+                <w:lang w:val="en-150" w:eastAsia="en-150"/>
+              </w:rPr>
+            </w:pPr>
+            <w:r>
+              <w:rPr>
+                <w:rFonts w:ascii="Calibri" w:eastAsia="Times New Roman" w:hAnsi="Calibri" w:cs="Calibri"/>
+                <w:color w:val="000000"/>
+                <w:lang w:val="en-150" w:eastAsia="en-150"/>
+              </w:rPr>
+              <w:t>Cluster</w:t>
+            </w:r>
+          </w:p>
+        </w:tc>
+        <w:tc>
+          <w:tcPr>
+            <w:tcW w:w="1620" w:type="dxa"/>
+            <w:tcBorders>
+              <w:top w:val="nil"/>
+              <w:left w:val="nil"/>
+              <w:bottom w:val="nil"/>
+              <w:right w:val="nil"/>
+            </w:tcBorders>
+            <w:shd w:val="clear" w:color="auto" w:fill="auto"/>
+            <w:noWrap/>
+            <w:vAlign w:val="bottom"/>
+            <w:hideMark/>
+          </w:tcPr>
+          <w:p>
+            <w:pPr>
+              <w:spacing w:after="0" w:line="240" w:lineRule="auto"/>
+              <w:rPr>
+                <w:rFonts w:ascii="Calibri" w:eastAsia="Times New Roman" w:hAnsi="Calibri" w:cs="Calibri"/>
+                <w:color w:val="000000"/>
+                <w:lang w:val="en-150" w:eastAsia="en-150"/>
+              </w:rPr>
+            </w:pPr>
+          </w:p>
+        </w:tc>
+        <w:tc>
+          <w:tcPr>
+            <w:tcW w:w="2260" w:type="dxa"/>
+            <w:tcBorders>
+              <w:top w:val="nil"/>
+              <w:left w:val="nil"/>
+              <w:bottom w:val="nil"/>
+              <w:right w:val="nil"/>
+            </w:tcBorders>
+            <w:shd w:val="clear" w:color="auto" w:fill="auto"/>
+            <w:noWrap/>
+            <w:vAlign w:val="bottom"/>
+            <w:hideMark/>
+          </w:tcPr>
+          <w:p>
+            <w:pPr>
+              <w:spacing w:after="0" w:line="240" w:lineRule="auto"/>
+              <w:rPr>
+                <w:rFonts w:ascii="Calibri" w:eastAsia="Times New Roman" w:hAnsi="Calibri" w:cs="Calibri"/>
+                <w:color w:val="000000"/>
+                <w:lang w:val="en-150" w:eastAsia="en-150"/>
+              </w:rPr>
+            </w:pPr>
+            <w:r>
+              <w:rPr>
+                <w:rFonts w:ascii="Calibri" w:eastAsia="Times New Roman" w:hAnsi="Calibri" w:cs="Calibri"/>
+                <w:color w:val="000000"/>
+                <w:lang w:val="en-150" w:eastAsia="en-150"/>
+              </w:rPr>
+              <w:t>Delta % cluster</w:t>
+            </w:r>
+          </w:p>
+        </w:tc>
+        <w:tc>
+          <w:tcPr>
+            <w:tcW w:w="2260" w:type="dxa"/>
+            <w:tcBorders>
+              <w:top w:val="nil"/>
+              <w:left w:val="nil"/>
+              <w:bottom w:val="nil"/>
+              <w:right w:val="nil"/>
+            </w:tcBorders>
+            <w:shd w:val="clear" w:color="auto" w:fill="auto"/>
+            <w:noWrap/>
+            <w:vAlign w:val="bottom"/>
+            <w:hideMark/>
+          </w:tcPr>
+          <w:p>
+            <w:pPr>
+              <w:spacing w:after="0" w:line="240" w:lineRule="auto"/>
+              <w:rPr>
+                <w:rFonts w:ascii="Calibri" w:eastAsia="Times New Roman" w:hAnsi="Calibri" w:cs="Calibri"/>
+                <w:color w:val="000000"/>
+                <w:lang w:val="en-150" w:eastAsia="en-150"/>
+              </w:rPr>
+            </w:pPr>
+          </w:p>
+        </w:tc>
+      </w:tr>
+      <w:tr>
+        <w:trPr>
+          <w:trHeight w:val="300"/>
+        </w:trPr>
+        <w:tc>
+          <w:tcPr>
+            <w:tcW w:w="1480" w:type="dxa"/>
+            <w:tcBorders>
+              <w:top w:val="nil"/>
+              <w:left w:val="nil"/>
+              <w:bottom w:val="nil"/>
+              <w:right w:val="nil"/>
+            </w:tcBorders>
+            <w:shd w:val="clear" w:color="000000" w:fill="FFFF00"/>
+            <w:noWrap/>
+            <w:vAlign w:val="bottom"/>
+            <w:hideMark/>
+          </w:tcPr>
+          <w:p>
+            <w:pPr>
+              <w:spacing w:after="0" w:line="240" w:lineRule="auto"/>
+              <w:jc w:val="right"/>
+              <w:rPr>
+                <w:rFonts w:ascii="Calibri" w:eastAsia="Times New Roman" w:hAnsi="Calibri" w:cs="Calibri"/>
+                <w:b/>
+                <w:bCs/>
+                <w:color w:val="000000"/>
+                <w:lang w:val="en-150" w:eastAsia="en-150"/>
+              </w:rPr>
+            </w:pPr>
+            <w:r>
+              <w:rPr>
+                <w:rFonts w:ascii="Calibri" w:eastAsia="Times New Roman" w:hAnsi="Calibri" w:cs="Calibri"/>
+                <w:b/>
+                <w:bCs/>
+                <w:color w:val="000000"/>
+                <w:lang w:val="en-150" w:eastAsia="en-150"/>
+              </w:rPr>
+              <w:t>1</w:t>
+            </w:r>
+          </w:p>
+        </w:tc>
+        <w:tc>
+          <w:tcPr>
+            <w:tcW w:w="1620" w:type="dxa"/>
+            <w:tcBorders>
+              <w:top w:val="nil"/>
+              <w:left w:val="nil"/>
+              <w:bottom w:val="nil"/>
+              <w:right w:val="nil"/>
+            </w:tcBorders>
+            <w:shd w:val="clear" w:color="auto" w:fill="auto"/>
+            <w:noWrap/>
+            <w:vAlign w:val="bottom"/>
+            <w:hideMark/>
+          </w:tcPr>
+          <w:p>
+            <w:pPr>
+              <w:spacing w:after="0" w:line="240" w:lineRule="auto"/>
+              <w:jc w:val="right"/>
+              <w:rPr>
+                <w:rFonts w:ascii="Calibri" w:eastAsia="Times New Roman" w:hAnsi="Calibri" w:cs="Calibri"/>
+                <w:b/>
+                <w:bCs/>
+                <w:color w:val="000000"/>
+                <w:lang w:val="en-150" w:eastAsia="en-150"/>
+              </w:rPr>
+            </w:pPr>
+            <w:r>
+              <w:rPr>
+                <w:rFonts w:ascii="Calibri" w:eastAsia="Times New Roman" w:hAnsi="Calibri" w:cs="Calibri"/>
+                <w:b/>
+                <w:bCs/>
+                <w:color w:val="000000"/>
+                <w:lang w:val="en-150" w:eastAsia="en-150"/>
+              </w:rPr>
+              <w:t>281635,00</w:t>
+            </w:r>
+          </w:p>
+        </w:tc>
+        <w:tc>
+          <w:tcPr>
+            <w:tcW w:w="2260" w:type="dxa"/>
+            <w:tcBorders>
+              <w:top w:val="nil"/>
+              <w:left w:val="nil"/>
+              <w:bottom w:val="nil"/>
+              <w:right w:val="nil"/>
+            </w:tcBorders>
+            <w:shd w:val="clear" w:color="auto" w:fill="auto"/>
+            <w:noWrap/>
+            <w:vAlign w:val="bottom"/>
+            <w:hideMark/>
+          </w:tcPr>
+          <w:p>
+            <w:pPr>
+              <w:spacing w:after="0" w:line="240" w:lineRule="auto"/>
+              <w:jc w:val="right"/>
+              <w:rPr>
+                <w:rFonts w:ascii="Calibri" w:eastAsia="Times New Roman" w:hAnsi="Calibri" w:cs="Calibri"/>
+                <w:b/>
+                <w:bCs/>
+                <w:color w:val="000000"/>
+                <w:lang w:val="en-150" w:eastAsia="en-150"/>
+              </w:rPr>
+            </w:pPr>
+          </w:p>
+        </w:tc>
+        <w:tc>
+          <w:tcPr>
+            <w:tcW w:w="2260" w:type="dxa"/>
+            <w:tcBorders>
+              <w:top w:val="nil"/>
+              <w:left w:val="nil"/>
+              <w:bottom w:val="nil"/>
+              <w:right w:val="nil"/>
+            </w:tcBorders>
+            <w:shd w:val="clear" w:color="auto" w:fill="auto"/>
+            <w:noWrap/>
+            <w:vAlign w:val="bottom"/>
+            <w:hideMark/>
+          </w:tcPr>
+          <w:p>
+            <w:pPr>
+              <w:spacing w:after="0" w:line="240" w:lineRule="auto"/>
+              <w:rPr>
+                <w:rFonts w:ascii="Times New Roman" w:eastAsia="Times New Roman" w:hAnsi="Times New Roman" w:cs="Times New Roman"/>
+                <w:sz w:val="20"/>
+                <w:szCs w:val="20"/>
+                <w:lang w:val="en-150" w:eastAsia="en-150"/>
+              </w:rPr>
+            </w:pPr>
+          </w:p>
+        </w:tc>
+      </w:tr>
+      <w:tr>
+        <w:trPr>
+          <w:trHeight w:val="300"/>
+        </w:trPr>
+        <w:tc>
+          <w:tcPr>
+            <w:tcW w:w="1480" w:type="dxa"/>
+            <w:tcBorders>
+              <w:top w:val="nil"/>
+              <w:left w:val="nil"/>
+              <w:bottom w:val="nil"/>
+              <w:right w:val="nil"/>
+            </w:tcBorders>
+            <w:shd w:val="clear" w:color="000000" w:fill="FFFF00"/>
+            <w:noWrap/>
+            <w:vAlign w:val="bottom"/>
+            <w:hideMark/>
+          </w:tcPr>
+          <w:p>
+            <w:pPr>
+              <w:spacing w:after="0" w:line="240" w:lineRule="auto"/>
+              <w:jc w:val="right"/>
+              <w:rPr>
+                <w:rFonts w:ascii="Calibri" w:eastAsia="Times New Roman" w:hAnsi="Calibri" w:cs="Calibri"/>
+                <w:b/>
+                <w:bCs/>
+                <w:color w:val="000000"/>
+                <w:lang w:val="en-150" w:eastAsia="en-150"/>
+              </w:rPr>
+            </w:pPr>
+            <w:r>
+              <w:rPr>
+                <w:rFonts w:ascii="Calibri" w:eastAsia="Times New Roman" w:hAnsi="Calibri" w:cs="Calibri"/>
+                <w:b/>
+                <w:bCs/>
+                <w:color w:val="000000"/>
+                <w:lang w:val="en-150" w:eastAsia="en-150"/>
+              </w:rPr>
+              <w:t>2</w:t>
+            </w:r>
+          </w:p>
+        </w:tc>
+        <w:tc>
+          <w:tcPr>
+            <w:tcW w:w="1620" w:type="dxa"/>
+            <w:tcBorders>
+              <w:top w:val="nil"/>
+              <w:left w:val="nil"/>
+              <w:bottom w:val="nil"/>
+              <w:right w:val="nil"/>
+            </w:tcBorders>
+            <w:shd w:val="clear" w:color="auto" w:fill="auto"/>
+            <w:noWrap/>
+            <w:vAlign w:val="bottom"/>
+            <w:hideMark/>
+          </w:tcPr>
+          <w:p>
+            <w:pPr>
+              <w:spacing w:after="0" w:line="240" w:lineRule="auto"/>
+              <w:jc w:val="right"/>
+              <w:rPr>
+                <w:rFonts w:ascii="Calibri" w:eastAsia="Times New Roman" w:hAnsi="Calibri" w:cs="Calibri"/>
+                <w:b/>
+                <w:bCs/>
+                <w:color w:val="000000"/>
+                <w:lang w:val="en-150" w:eastAsia="en-150"/>
+              </w:rPr>
+            </w:pPr>
+            <w:r>
+              <w:rPr>
+                <w:rFonts w:ascii="Calibri" w:eastAsia="Times New Roman" w:hAnsi="Calibri" w:cs="Calibri"/>
+                <w:b/>
+                <w:bCs/>
+                <w:color w:val="000000"/>
+                <w:lang w:val="en-150" w:eastAsia="en-150"/>
+              </w:rPr>
+              <w:t>255538,87</w:t>
+            </w:r>
+          </w:p>
+        </w:tc>
+        <w:tc>
+          <w:tcPr>
+            <w:tcW w:w="2260" w:type="dxa"/>
+            <w:tcBorders>
+              <w:top w:val="nil"/>
+              <w:left w:val="nil"/>
+              <w:bottom w:val="nil"/>
+              <w:right w:val="nil"/>
+            </w:tcBorders>
+            <w:shd w:val="clear" w:color="auto" w:fill="auto"/>
+            <w:noWrap/>
+            <w:vAlign w:val="bottom"/>
+            <w:hideMark/>
+          </w:tcPr>
+          <w:p>
+            <w:pPr>
+              <w:spacing w:after="0" w:line="240" w:lineRule="auto"/>
+              <w:jc w:val="right"/>
+              <w:rPr>
+                <w:rFonts w:ascii="Calibri" w:eastAsia="Times New Roman" w:hAnsi="Calibri" w:cs="Calibri"/>
+                <w:color w:val="000000"/>
+                <w:lang w:val="en-150" w:eastAsia="en-150"/>
+              </w:rPr>
+            </w:pPr>
+            <w:r>
+              <w:rPr>
+                <w:rFonts w:ascii="Calibri" w:eastAsia="Times New Roman" w:hAnsi="Calibri" w:cs="Calibri"/>
+                <w:color w:val="000000"/>
+                <w:lang w:val="en-150" w:eastAsia="en-150"/>
+              </w:rPr>
+              <w:t>-10,21%</w:t>
+            </w:r>
+          </w:p>
+        </w:tc>
+        <w:tc>
+          <w:tcPr>
+            <w:tcW w:w="2260" w:type="dxa"/>
+            <w:tcBorders>
+              <w:top w:val="nil"/>
+              <w:left w:val="nil"/>
+              <w:bottom w:val="nil"/>
+              <w:right w:val="nil"/>
+            </w:tcBorders>
+            <w:shd w:val="clear" w:color="auto" w:fill="auto"/>
+            <w:noWrap/>
+            <w:vAlign w:val="bottom"/>
+            <w:hideMark/>
+          </w:tcPr>
+          <w:p>
+            <w:pPr>
+              <w:spacing w:after="0" w:line="240" w:lineRule="auto"/>
+              <w:jc w:val="right"/>
+              <w:rPr>
+                <w:rFonts w:ascii="Calibri" w:eastAsia="Times New Roman" w:hAnsi="Calibri" w:cs="Calibri"/>
+                <w:color w:val="000000"/>
+                <w:lang w:val="en-150" w:eastAsia="en-150"/>
+              </w:rPr>
+            </w:pPr>
+          </w:p>
+        </w:tc>
+      </w:tr>
+      <w:tr>
+        <w:trPr>
+          <w:trHeight w:val="300"/>
+        </w:trPr>
+        <w:tc>
+          <w:tcPr>
+            <w:tcW w:w="1480" w:type="dxa"/>
+            <w:tcBorders>
+              <w:top w:val="nil"/>
+              <w:left w:val="nil"/>
+              <w:bottom w:val="nil"/>
+              <w:right w:val="nil"/>
+            </w:tcBorders>
+            <w:shd w:val="clear" w:color="000000" w:fill="FFFF00"/>
+            <w:noWrap/>
+            <w:vAlign w:val="bottom"/>
+            <w:hideMark/>
+          </w:tcPr>
+          <w:p>
+            <w:pPr>
+              <w:spacing w:after="0" w:line="240" w:lineRule="auto"/>
+              <w:jc w:val="right"/>
+              <w:rPr>
+                <w:rFonts w:ascii="Calibri" w:eastAsia="Times New Roman" w:hAnsi="Calibri" w:cs="Calibri"/>
+                <w:b/>
+                <w:bCs/>
+                <w:color w:val="000000"/>
+                <w:lang w:val="en-150" w:eastAsia="en-150"/>
+              </w:rPr>
+            </w:pPr>
+            <w:r>
+              <w:rPr>
+                <w:rFonts w:ascii="Calibri" w:eastAsia="Times New Roman" w:hAnsi="Calibri" w:cs="Calibri"/>
+                <w:b/>
+                <w:bCs/>
+                <w:color w:val="000000"/>
+                <w:lang w:val="en-150" w:eastAsia="en-150"/>
+              </w:rPr>
+              <w:t>3</w:t>
+            </w:r>
+          </w:p>
+        </w:tc>
+        <w:tc>
+          <w:tcPr>
+            <w:tcW w:w="1620" w:type="dxa"/>
+            <w:tcBorders>
+              <w:top w:val="nil"/>
+              <w:left w:val="nil"/>
+              <w:bottom w:val="nil"/>
+              <w:right w:val="nil"/>
+            </w:tcBorders>
+            <w:shd w:val="clear" w:color="auto" w:fill="auto"/>
+            <w:noWrap/>
+            <w:vAlign w:val="bottom"/>
+            <w:hideMark/>
+          </w:tcPr>
+          <w:p>
+            <w:pPr>
+              <w:spacing w:after="0" w:line="240" w:lineRule="auto"/>
+              <w:jc w:val="right"/>
+              <w:rPr>
+                <w:rFonts w:ascii="Calibri" w:eastAsia="Times New Roman" w:hAnsi="Calibri" w:cs="Calibri"/>
+                <w:b/>
+                <w:bCs/>
+                <w:color w:val="000000"/>
+                <w:lang w:val="en-150" w:eastAsia="en-150"/>
+              </w:rPr>
+            </w:pPr>
+            <w:r>
+              <w:rPr>
+                <w:rFonts w:ascii="Calibri" w:eastAsia="Times New Roman" w:hAnsi="Calibri" w:cs="Calibri"/>
+                <w:b/>
+                <w:bCs/>
+                <w:color w:val="000000"/>
+                <w:lang w:val="en-150" w:eastAsia="en-150"/>
+              </w:rPr>
+              <w:t>232151,19</w:t>
+            </w:r>
+          </w:p>
+        </w:tc>
+        <w:tc>
+          <w:tcPr>
+            <w:tcW w:w="2260" w:type="dxa"/>
+            <w:tcBorders>
+              <w:top w:val="nil"/>
+              <w:left w:val="nil"/>
+              <w:bottom w:val="nil"/>
+              <w:right w:val="nil"/>
+            </w:tcBorders>
+            <w:shd w:val="clear" w:color="auto" w:fill="auto"/>
+            <w:noWrap/>
+            <w:vAlign w:val="bottom"/>
+            <w:hideMark/>
+          </w:tcPr>
+          <w:p>
+            <w:pPr>
+              <w:spacing w:after="0" w:line="240" w:lineRule="auto"/>
+              <w:jc w:val="right"/>
+              <w:rPr>
+                <w:rFonts w:ascii="Calibri" w:eastAsia="Times New Roman" w:hAnsi="Calibri" w:cs="Calibri"/>
+                <w:color w:val="000000"/>
+                <w:lang w:val="en-150" w:eastAsia="en-150"/>
+              </w:rPr>
+            </w:pPr>
+            <w:r>
+              <w:rPr>
+                <w:rFonts w:ascii="Calibri" w:eastAsia="Times New Roman" w:hAnsi="Calibri" w:cs="Calibri"/>
+                <w:color w:val="000000"/>
+                <w:lang w:val="en-150" w:eastAsia="en-150"/>
+              </w:rPr>
+              <w:t>-10,07%</w:t>
+            </w:r>
+          </w:p>
+        </w:tc>
+        <w:tc>
+          <w:tcPr>
+            <w:tcW w:w="2260" w:type="dxa"/>
+            <w:tcBorders>
+              <w:top w:val="nil"/>
+              <w:left w:val="nil"/>
+              <w:bottom w:val="nil"/>
+              <w:right w:val="nil"/>
+            </w:tcBorders>
+            <w:shd w:val="clear" w:color="auto" w:fill="auto"/>
+            <w:noWrap/>
+            <w:vAlign w:val="bottom"/>
+            <w:hideMark/>
+          </w:tcPr>
+          <w:p>
+            <w:pPr>
+              <w:spacing w:after="0" w:line="240" w:lineRule="auto"/>
+              <w:jc w:val="right"/>
+              <w:rPr>
+                <w:rFonts w:ascii="Calibri" w:eastAsia="Times New Roman" w:hAnsi="Calibri" w:cs="Calibri"/>
+                <w:color w:val="000000"/>
+                <w:lang w:val="en-150" w:eastAsia="en-150"/>
+              </w:rPr>
+            </w:pPr>
+            <w:r>
+              <w:rPr>
+                <w:rFonts w:ascii="Calibri" w:eastAsia="Times New Roman" w:hAnsi="Calibri" w:cs="Calibri"/>
+                <w:color w:val="000000"/>
+                <w:lang w:val="en-150" w:eastAsia="en-150"/>
+              </w:rPr>
+              <w:t>-0,14%</w:t>
+            </w:r>
+          </w:p>
+        </w:tc>
+      </w:tr>
+      <w:tr>
+        <w:trPr>
+          <w:trHeight w:val="300"/>
+        </w:trPr>
+        <w:tc>
+          <w:tcPr>
+            <w:tcW w:w="1480" w:type="dxa"/>
+            <w:tcBorders>
+              <w:top w:val="nil"/>
+              <w:left w:val="nil"/>
+              <w:bottom w:val="nil"/>
+              <w:right w:val="nil"/>
+            </w:tcBorders>
+            <w:shd w:val="clear" w:color="000000" w:fill="FFFF00"/>
+            <w:noWrap/>
+            <w:vAlign w:val="bottom"/>
+            <w:hideMark/>
+          </w:tcPr>
+          <w:p>
+            <w:pPr>
+              <w:spacing w:after="0" w:line="240" w:lineRule="auto"/>
+              <w:jc w:val="right"/>
+              <w:rPr>
+                <w:rFonts w:ascii="Calibri" w:eastAsia="Times New Roman" w:hAnsi="Calibri" w:cs="Calibri"/>
+                <w:b/>
+                <w:bCs/>
+                <w:color w:val="000000"/>
+                <w:lang w:val="en-150" w:eastAsia="en-150"/>
+              </w:rPr>
+            </w:pPr>
+            <w:r>
+              <w:rPr>
+                <w:rFonts w:ascii="Calibri" w:eastAsia="Times New Roman" w:hAnsi="Calibri" w:cs="Calibri"/>
+                <w:b/>
+                <w:bCs/>
+                <w:color w:val="000000"/>
+                <w:lang w:val="en-150" w:eastAsia="en-150"/>
+              </w:rPr>
+              <w:t>4</w:t>
+            </w:r>
+          </w:p>
+        </w:tc>
+        <w:tc>
+          <w:tcPr>
+            <w:tcW w:w="1620" w:type="dxa"/>
+            <w:tcBorders>
+              <w:top w:val="nil"/>
+              <w:left w:val="nil"/>
+              <w:bottom w:val="nil"/>
+              <w:right w:val="nil"/>
+            </w:tcBorders>
+            <w:shd w:val="clear" w:color="auto" w:fill="auto"/>
+            <w:noWrap/>
+            <w:vAlign w:val="bottom"/>
+            <w:hideMark/>
+          </w:tcPr>
+          <w:p>
+            <w:pPr>
+              <w:spacing w:after="0" w:line="240" w:lineRule="auto"/>
+              <w:jc w:val="right"/>
+              <w:rPr>
+                <w:rFonts w:ascii="Calibri" w:eastAsia="Times New Roman" w:hAnsi="Calibri" w:cs="Calibri"/>
+                <w:b/>
+                <w:bCs/>
+                <w:color w:val="000000"/>
+                <w:lang w:val="en-150" w:eastAsia="en-150"/>
+              </w:rPr>
+            </w:pPr>
+            <w:r>
+              <w:rPr>
+                <w:rFonts w:ascii="Calibri" w:eastAsia="Times New Roman" w:hAnsi="Calibri" w:cs="Calibri"/>
+                <w:b/>
+                <w:bCs/>
+                <w:color w:val="000000"/>
+                <w:lang w:val="en-150" w:eastAsia="en-150"/>
+              </w:rPr>
+              <w:t>213770,49</w:t>
+            </w:r>
+          </w:p>
+        </w:tc>
+        <w:tc>
+          <w:tcPr>
+            <w:tcW w:w="2260" w:type="dxa"/>
+            <w:tcBorders>
+              <w:top w:val="nil"/>
+              <w:left w:val="nil"/>
+              <w:bottom w:val="nil"/>
+              <w:right w:val="nil"/>
+            </w:tcBorders>
+            <w:shd w:val="clear" w:color="auto" w:fill="auto"/>
+            <w:noWrap/>
+            <w:vAlign w:val="bottom"/>
+            <w:hideMark/>
+          </w:tcPr>
+          <w:p>
+            <w:pPr>
+              <w:spacing w:after="0" w:line="240" w:lineRule="auto"/>
+              <w:jc w:val="right"/>
+              <w:rPr>
+                <w:rFonts w:ascii="Calibri" w:eastAsia="Times New Roman" w:hAnsi="Calibri" w:cs="Calibri"/>
+                <w:color w:val="000000"/>
+                <w:lang w:val="en-150" w:eastAsia="en-150"/>
+              </w:rPr>
+            </w:pPr>
+            <w:r>
+              <w:rPr>
+                <w:rFonts w:ascii="Calibri" w:eastAsia="Times New Roman" w:hAnsi="Calibri" w:cs="Calibri"/>
+                <w:color w:val="000000"/>
+                <w:lang w:val="en-150" w:eastAsia="en-150"/>
+              </w:rPr>
+              <w:t>-8,60%</w:t>
+            </w:r>
+          </w:p>
+        </w:tc>
+        <w:tc>
+          <w:tcPr>
+            <w:tcW w:w="2260" w:type="dxa"/>
+            <w:tcBorders>
+              <w:top w:val="nil"/>
+              <w:left w:val="nil"/>
+              <w:bottom w:val="nil"/>
+              <w:right w:val="nil"/>
+            </w:tcBorders>
+            <w:shd w:val="clear" w:color="auto" w:fill="auto"/>
+            <w:noWrap/>
+            <w:vAlign w:val="bottom"/>
+            <w:hideMark/>
+          </w:tcPr>
+          <w:p>
+            <w:pPr>
+              <w:spacing w:after="0" w:line="240" w:lineRule="auto"/>
+              <w:jc w:val="right"/>
+              <w:rPr>
+                <w:rFonts w:ascii="Calibri" w:eastAsia="Times New Roman" w:hAnsi="Calibri" w:cs="Calibri"/>
+                <w:color w:val="000000"/>
+                <w:lang w:val="en-150" w:eastAsia="en-150"/>
+              </w:rPr>
+            </w:pPr>
+            <w:r>
+              <w:rPr>
+                <w:rFonts w:ascii="Calibri" w:eastAsia="Times New Roman" w:hAnsi="Calibri" w:cs="Calibri"/>
+                <w:color w:val="000000"/>
+                <w:lang w:val="en-150" w:eastAsia="en-150"/>
+              </w:rPr>
+              <w:t>-1,48%</w:t>
+            </w:r>
+          </w:p>
+        </w:tc>
+      </w:tr>
+      <w:tr>
+        <w:trPr>
+          <w:trHeight w:val="300"/>
+        </w:trPr>
+        <w:tc>
+          <w:tcPr>
+            <w:tcW w:w="1480" w:type="dxa"/>
+            <w:tcBorders>
+              <w:top w:val="nil"/>
+              <w:left w:val="nil"/>
+              <w:bottom w:val="nil"/>
+              <w:right w:val="nil"/>
+            </w:tcBorders>
+            <w:shd w:val="clear" w:color="000000" w:fill="FFFF00"/>
+            <w:noWrap/>
+            <w:vAlign w:val="bottom"/>
+            <w:hideMark/>
+          </w:tcPr>
+          <w:p>
+            <w:pPr>
+              <w:spacing w:after="0" w:line="240" w:lineRule="auto"/>
+              <w:jc w:val="right"/>
+              <w:rPr>
+                <w:rFonts w:ascii="Calibri" w:eastAsia="Times New Roman" w:hAnsi="Calibri" w:cs="Calibri"/>
+                <w:b/>
+                <w:bCs/>
+                <w:color w:val="000000"/>
+                <w:lang w:val="en-150" w:eastAsia="en-150"/>
+              </w:rPr>
+            </w:pPr>
+            <w:r>
+              <w:rPr>
+                <w:rFonts w:ascii="Calibri" w:eastAsia="Times New Roman" w:hAnsi="Calibri" w:cs="Calibri"/>
+                <w:b/>
+                <w:bCs/>
+                <w:color w:val="000000"/>
+                <w:lang w:val="en-150" w:eastAsia="en-150"/>
+              </w:rPr>
+              <w:t>5</w:t>
+            </w:r>
+          </w:p>
+        </w:tc>
+        <w:tc>
+          <w:tcPr>
+            <w:tcW w:w="1620" w:type="dxa"/>
+            <w:tcBorders>
+              <w:top w:val="nil"/>
+              <w:left w:val="nil"/>
+              <w:bottom w:val="nil"/>
+              <w:right w:val="nil"/>
+            </w:tcBorders>
+            <w:shd w:val="clear" w:color="auto" w:fill="auto"/>
+            <w:noWrap/>
+            <w:vAlign w:val="bottom"/>
+            <w:hideMark/>
+          </w:tcPr>
+          <w:p>
+            <w:pPr>
+              <w:spacing w:after="0" w:line="240" w:lineRule="auto"/>
+              <w:jc w:val="right"/>
+              <w:rPr>
+                <w:rFonts w:ascii="Calibri" w:eastAsia="Times New Roman" w:hAnsi="Calibri" w:cs="Calibri"/>
+                <w:b/>
+                <w:bCs/>
+                <w:color w:val="000000"/>
+                <w:lang w:val="en-150" w:eastAsia="en-150"/>
+              </w:rPr>
+            </w:pPr>
+            <w:r>
+              <w:rPr>
+                <w:rFonts w:ascii="Calibri" w:eastAsia="Times New Roman" w:hAnsi="Calibri" w:cs="Calibri"/>
+                <w:b/>
+                <w:bCs/>
+                <w:color w:val="000000"/>
+                <w:lang w:val="en-150" w:eastAsia="en-150"/>
+              </w:rPr>
+              <w:t>199773,79</w:t>
+            </w:r>
+          </w:p>
+        </w:tc>
+        <w:tc>
+          <w:tcPr>
+            <w:tcW w:w="2260" w:type="dxa"/>
+            <w:tcBorders>
+              <w:top w:val="nil"/>
+              <w:left w:val="nil"/>
+              <w:bottom w:val="nil"/>
+              <w:right w:val="nil"/>
+            </w:tcBorders>
+            <w:shd w:val="clear" w:color="auto" w:fill="auto"/>
+            <w:noWrap/>
+            <w:vAlign w:val="bottom"/>
+            <w:hideMark/>
+          </w:tcPr>
+          <w:p>
+            <w:pPr>
+              <w:spacing w:after="0" w:line="240" w:lineRule="auto"/>
+              <w:jc w:val="right"/>
+              <w:rPr>
+                <w:rFonts w:ascii="Calibri" w:eastAsia="Times New Roman" w:hAnsi="Calibri" w:cs="Calibri"/>
+                <w:color w:val="000000"/>
+                <w:lang w:val="en-150" w:eastAsia="en-150"/>
+              </w:rPr>
+            </w:pPr>
+            <w:r>
+              <w:rPr>
+                <w:rFonts w:ascii="Calibri" w:eastAsia="Times New Roman" w:hAnsi="Calibri" w:cs="Calibri"/>
+                <w:color w:val="000000"/>
+                <w:lang w:val="en-150" w:eastAsia="en-150"/>
+              </w:rPr>
+              <w:t>-7,01%</w:t>
+            </w:r>
+          </w:p>
+        </w:tc>
+        <w:tc>
+          <w:tcPr>
+            <w:tcW w:w="2260" w:type="dxa"/>
+            <w:tcBorders>
+              <w:top w:val="nil"/>
+              <w:left w:val="nil"/>
+              <w:bottom w:val="nil"/>
+              <w:right w:val="nil"/>
+            </w:tcBorders>
+            <w:shd w:val="clear" w:color="auto" w:fill="auto"/>
+            <w:noWrap/>
+            <w:vAlign w:val="bottom"/>
+            <w:hideMark/>
+          </w:tcPr>
+          <w:p>
+            <w:pPr>
+              <w:spacing w:after="0" w:line="240" w:lineRule="auto"/>
+              <w:jc w:val="right"/>
+              <w:rPr>
+                <w:rFonts w:ascii="Calibri" w:eastAsia="Times New Roman" w:hAnsi="Calibri" w:cs="Calibri"/>
+                <w:color w:val="000000"/>
+                <w:lang w:val="en-150" w:eastAsia="en-150"/>
+              </w:rPr>
+            </w:pPr>
+            <w:r>
+              <w:rPr>
+                <w:rFonts w:ascii="Calibri" w:eastAsia="Times New Roman" w:hAnsi="Calibri" w:cs="Calibri"/>
+                <w:color w:val="000000"/>
+                <w:lang w:val="en-150" w:eastAsia="en-150"/>
+              </w:rPr>
+              <w:t>-1,59%</w:t>
+            </w:r>
+          </w:p>
+        </w:tc>
+      </w:tr>
+      <w:tr>
+        <w:trPr>
+          <w:trHeight w:val="300"/>
+        </w:trPr>
+        <w:tc>
+          <w:tcPr>
+            <w:tcW w:w="1480" w:type="dxa"/>
+            <w:tcBorders>
+              <w:top w:val="nil"/>
+              <w:left w:val="nil"/>
+              <w:bottom w:val="nil"/>
+              <w:right w:val="nil"/>
+            </w:tcBorders>
+            <w:shd w:val="clear" w:color="000000" w:fill="FFFF00"/>
+            <w:noWrap/>
+            <w:vAlign w:val="bottom"/>
+            <w:hideMark/>
+          </w:tcPr>
+          <w:p>
+            <w:pPr>
+              <w:spacing w:after="0" w:line="240" w:lineRule="auto"/>
+              <w:jc w:val="right"/>
+              <w:rPr>
+                <w:rFonts w:ascii="Calibri" w:eastAsia="Times New Roman" w:hAnsi="Calibri" w:cs="Calibri"/>
+                <w:b/>
+                <w:bCs/>
+                <w:color w:val="000000"/>
+                <w:lang w:val="en-150" w:eastAsia="en-150"/>
+              </w:rPr>
+            </w:pPr>
+            <w:r>
+              <w:rPr>
+                <w:rFonts w:ascii="Calibri" w:eastAsia="Times New Roman" w:hAnsi="Calibri" w:cs="Calibri"/>
+                <w:b/>
+                <w:bCs/>
+                <w:color w:val="000000"/>
+                <w:lang w:val="en-150" w:eastAsia="en-150"/>
+              </w:rPr>
+              <w:t>6</w:t>
+            </w:r>
+          </w:p>
+        </w:tc>
+        <w:tc>
+          <w:tcPr>
+            <w:tcW w:w="1620" w:type="dxa"/>
+            <w:tcBorders>
+              <w:top w:val="nil"/>
+              <w:left w:val="nil"/>
+              <w:bottom w:val="nil"/>
+              <w:right w:val="nil"/>
+            </w:tcBorders>
+            <w:shd w:val="clear" w:color="000000" w:fill="FFFF00"/>
+            <w:noWrap/>
+            <w:vAlign w:val="bottom"/>
+            <w:hideMark/>
+          </w:tcPr>
+          <w:p>
+            <w:pPr>
+              <w:spacing w:after="0" w:line="240" w:lineRule="auto"/>
+              <w:jc w:val="right"/>
+              <w:rPr>
+                <w:rFonts w:ascii="Calibri" w:eastAsia="Times New Roman" w:hAnsi="Calibri" w:cs="Calibri"/>
+                <w:b/>
+                <w:bCs/>
+                <w:color w:val="000000"/>
+                <w:lang w:val="en-150" w:eastAsia="en-150"/>
+              </w:rPr>
+            </w:pPr>
+            <w:r>
+              <w:rPr>
+                <w:rFonts w:ascii="Calibri" w:eastAsia="Times New Roman" w:hAnsi="Calibri" w:cs="Calibri"/>
+                <w:b/>
+                <w:bCs/>
+                <w:color w:val="000000"/>
+                <w:lang w:val="en-150" w:eastAsia="en-150"/>
+              </w:rPr>
+              <w:t>189549,00</w:t>
+            </w:r>
+          </w:p>
+        </w:tc>
+        <w:tc>
+          <w:tcPr>
+            <w:tcW w:w="2260" w:type="dxa"/>
+            <w:tcBorders>
+              <w:top w:val="nil"/>
+              <w:left w:val="nil"/>
+              <w:bottom w:val="nil"/>
+              <w:right w:val="nil"/>
+            </w:tcBorders>
+            <w:shd w:val="clear" w:color="000000" w:fill="FFFF00"/>
+            <w:noWrap/>
+            <w:vAlign w:val="bottom"/>
+            <w:hideMark/>
+          </w:tcPr>
+          <w:p>
+            <w:pPr>
+              <w:spacing w:after="0" w:line="240" w:lineRule="auto"/>
+              <w:jc w:val="right"/>
+              <w:rPr>
+                <w:rFonts w:ascii="Calibri" w:eastAsia="Times New Roman" w:hAnsi="Calibri" w:cs="Calibri"/>
+                <w:color w:val="000000"/>
+                <w:lang w:val="en-150" w:eastAsia="en-150"/>
+              </w:rPr>
+            </w:pPr>
+            <w:r>
+              <w:rPr>
+                <w:rFonts w:ascii="Calibri" w:eastAsia="Times New Roman" w:hAnsi="Calibri" w:cs="Calibri"/>
+                <w:color w:val="000000"/>
+                <w:lang w:val="en-150" w:eastAsia="en-150"/>
+              </w:rPr>
+              <w:t>-5,39%</w:t>
+            </w:r>
+          </w:p>
+        </w:tc>
+        <w:tc>
+          <w:tcPr>
+            <w:tcW w:w="2260" w:type="dxa"/>
+            <w:tcBorders>
+              <w:top w:val="nil"/>
+              <w:left w:val="nil"/>
+              <w:bottom w:val="nil"/>
+              <w:right w:val="nil"/>
+            </w:tcBorders>
+            <w:shd w:val="clear" w:color="000000" w:fill="FFFF00"/>
+            <w:noWrap/>
+            <w:vAlign w:val="bottom"/>
+            <w:hideMark/>
+          </w:tcPr>
+          <w:p>
+            <w:pPr>
+              <w:spacing w:after="0" w:line="240" w:lineRule="auto"/>
+              <w:jc w:val="right"/>
+              <w:rPr>
+                <w:rFonts w:ascii="Calibri" w:eastAsia="Times New Roman" w:hAnsi="Calibri" w:cs="Calibri"/>
+                <w:color w:val="000000"/>
+                <w:lang w:val="en-150" w:eastAsia="en-150"/>
+              </w:rPr>
+            </w:pPr>
+            <w:r>
+              <w:rPr>
+                <w:rFonts w:ascii="Calibri" w:eastAsia="Times New Roman" w:hAnsi="Calibri" w:cs="Calibri"/>
+                <w:color w:val="000000"/>
+                <w:lang w:val="en-150" w:eastAsia="en-150"/>
+              </w:rPr>
+              <w:t>-1,61%</w:t>
+            </w:r>
+          </w:p>
+        </w:tc>
+      </w:tr>
+      <w:tr>
+        <w:trPr>
+          <w:trHeight w:val="300"/>
+        </w:trPr>
+        <w:tc>
+          <w:tcPr>
+            <w:tcW w:w="1480" w:type="dxa"/>
+            <w:tcBorders>
+              <w:top w:val="nil"/>
+              <w:left w:val="nil"/>
+              <w:bottom w:val="nil"/>
+              <w:right w:val="nil"/>
+            </w:tcBorders>
+            <w:shd w:val="clear" w:color="000000" w:fill="FFFF00"/>
+            <w:noWrap/>
+            <w:vAlign w:val="bottom"/>
+            <w:hideMark/>
+          </w:tcPr>
+          <w:p>
+            <w:pPr>
+              <w:spacing w:after="0" w:line="240" w:lineRule="auto"/>
+              <w:jc w:val="right"/>
+              <w:rPr>
+                <w:rFonts w:ascii="Calibri" w:eastAsia="Times New Roman" w:hAnsi="Calibri" w:cs="Calibri"/>
+                <w:b/>
+                <w:bCs/>
+                <w:color w:val="000000"/>
+                <w:lang w:val="en-150" w:eastAsia="en-150"/>
+              </w:rPr>
+            </w:pPr>
+            <w:r>
+              <w:rPr>
+                <w:rFonts w:ascii="Calibri" w:eastAsia="Times New Roman" w:hAnsi="Calibri" w:cs="Calibri"/>
+                <w:b/>
+                <w:bCs/>
+                <w:color w:val="000000"/>
+                <w:lang w:val="en-150" w:eastAsia="en-150"/>
+              </w:rPr>
+              <w:t>7</w:t>
+            </w:r>
+          </w:p>
+        </w:tc>
+        <w:tc>
+          <w:tcPr>
+            <w:tcW w:w="1620" w:type="dxa"/>
+            <w:tcBorders>
+              <w:top w:val="nil"/>
+              <w:left w:val="nil"/>
+              <w:bottom w:val="nil"/>
+              <w:right w:val="nil"/>
+            </w:tcBorders>
+            <w:shd w:val="clear" w:color="auto" w:fill="auto"/>
+            <w:noWrap/>
+            <w:vAlign w:val="bottom"/>
+            <w:hideMark/>
+          </w:tcPr>
+          <w:p>
+            <w:pPr>
+              <w:spacing w:after="0" w:line="240" w:lineRule="auto"/>
+              <w:jc w:val="right"/>
+              <w:rPr>
+                <w:rFonts w:ascii="Calibri" w:eastAsia="Times New Roman" w:hAnsi="Calibri" w:cs="Calibri"/>
+                <w:b/>
+                <w:bCs/>
+                <w:color w:val="000000"/>
+                <w:lang w:val="en-150" w:eastAsia="en-150"/>
+              </w:rPr>
+            </w:pPr>
+            <w:r>
+              <w:rPr>
+                <w:rFonts w:ascii="Calibri" w:eastAsia="Times New Roman" w:hAnsi="Calibri" w:cs="Calibri"/>
+                <w:b/>
+                <w:bCs/>
+                <w:color w:val="000000"/>
+                <w:lang w:val="en-150" w:eastAsia="en-150"/>
+              </w:rPr>
+              <w:t>181940,41</w:t>
+            </w:r>
+          </w:p>
+        </w:tc>
+        <w:tc>
+          <w:tcPr>
+            <w:tcW w:w="2260" w:type="dxa"/>
+            <w:tcBorders>
+              <w:top w:val="nil"/>
+              <w:left w:val="nil"/>
+              <w:bottom w:val="nil"/>
+              <w:right w:val="nil"/>
+            </w:tcBorders>
+            <w:shd w:val="clear" w:color="auto" w:fill="auto"/>
+            <w:noWrap/>
+            <w:vAlign w:val="bottom"/>
+            <w:hideMark/>
+          </w:tcPr>
+          <w:p>
+            <w:pPr>
+              <w:spacing w:after="0" w:line="240" w:lineRule="auto"/>
+              <w:jc w:val="right"/>
+              <w:rPr>
+                <w:rFonts w:ascii="Calibri" w:eastAsia="Times New Roman" w:hAnsi="Calibri" w:cs="Calibri"/>
+                <w:color w:val="000000"/>
+                <w:lang w:val="en-150" w:eastAsia="en-150"/>
+              </w:rPr>
+            </w:pPr>
+            <w:r>
+              <w:rPr>
+                <w:rFonts w:ascii="Calibri" w:eastAsia="Times New Roman" w:hAnsi="Calibri" w:cs="Calibri"/>
+                <w:color w:val="000000"/>
+                <w:lang w:val="en-150" w:eastAsia="en-150"/>
+              </w:rPr>
+              <w:t>-4,18%</w:t>
+            </w:r>
+          </w:p>
+        </w:tc>
+        <w:tc>
+          <w:tcPr>
+            <w:tcW w:w="2260" w:type="dxa"/>
+            <w:tcBorders>
+              <w:top w:val="nil"/>
+              <w:left w:val="nil"/>
+              <w:bottom w:val="nil"/>
+              <w:right w:val="nil"/>
+            </w:tcBorders>
+            <w:shd w:val="clear" w:color="auto" w:fill="auto"/>
+            <w:noWrap/>
+            <w:vAlign w:val="bottom"/>
+            <w:hideMark/>
+          </w:tcPr>
+          <w:p>
+            <w:pPr>
+              <w:spacing w:after="0" w:line="240" w:lineRule="auto"/>
+              <w:jc w:val="right"/>
+              <w:rPr>
+                <w:rFonts w:ascii="Calibri" w:eastAsia="Times New Roman" w:hAnsi="Calibri" w:cs="Calibri"/>
+                <w:color w:val="000000"/>
+                <w:lang w:val="en-150" w:eastAsia="en-150"/>
+              </w:rPr>
+            </w:pPr>
+            <w:r>
+              <w:rPr>
+                <w:rFonts w:ascii="Calibri" w:eastAsia="Times New Roman" w:hAnsi="Calibri" w:cs="Calibri"/>
+                <w:color w:val="000000"/>
+                <w:lang w:val="en-150" w:eastAsia="en-150"/>
+              </w:rPr>
+              <w:t>-1,21%</w:t>
+            </w:r>
+          </w:p>
+        </w:tc>
+      </w:tr>
+      <w:tr>
+        <w:trPr>
+          <w:trHeight w:val="300"/>
+        </w:trPr>
+        <w:tc>
+          <w:tcPr>
+            <w:tcW w:w="1480" w:type="dxa"/>
+            <w:tcBorders>
+              <w:top w:val="nil"/>
+              <w:left w:val="nil"/>
+              <w:bottom w:val="nil"/>
+              <w:right w:val="nil"/>
+            </w:tcBorders>
+            <w:shd w:val="clear" w:color="000000" w:fill="FFFF00"/>
+            <w:noWrap/>
+            <w:vAlign w:val="bottom"/>
+            <w:hideMark/>
+          </w:tcPr>
+          <w:p>
+            <w:pPr>
+              <w:spacing w:after="0" w:line="240" w:lineRule="auto"/>
+              <w:jc w:val="right"/>
+              <w:rPr>
+                <w:rFonts w:ascii="Calibri" w:eastAsia="Times New Roman" w:hAnsi="Calibri" w:cs="Calibri"/>
+                <w:b/>
+                <w:bCs/>
+                <w:color w:val="000000"/>
+                <w:lang w:val="en-150" w:eastAsia="en-150"/>
+              </w:rPr>
+            </w:pPr>
+            <w:r>
+              <w:rPr>
+                <w:rFonts w:ascii="Calibri" w:eastAsia="Times New Roman" w:hAnsi="Calibri" w:cs="Calibri"/>
+                <w:b/>
+                <w:bCs/>
+                <w:color w:val="000000"/>
+                <w:lang w:val="en-150" w:eastAsia="en-150"/>
+              </w:rPr>
+              <w:t>8</w:t>
+            </w:r>
+          </w:p>
+        </w:tc>
+        <w:tc>
+          <w:tcPr>
+            <w:tcW w:w="1620" w:type="dxa"/>
+            <w:tcBorders>
+              <w:top w:val="nil"/>
+              <w:left w:val="nil"/>
+              <w:bottom w:val="nil"/>
+              <w:right w:val="nil"/>
+            </w:tcBorders>
+            <w:shd w:val="clear" w:color="auto" w:fill="auto"/>
+            <w:noWrap/>
+            <w:vAlign w:val="bottom"/>
+            <w:hideMark/>
+          </w:tcPr>
+          <w:p>
+            <w:pPr>
+              <w:spacing w:after="0" w:line="240" w:lineRule="auto"/>
+              <w:jc w:val="right"/>
+              <w:rPr>
+                <w:rFonts w:ascii="Calibri" w:eastAsia="Times New Roman" w:hAnsi="Calibri" w:cs="Calibri"/>
+                <w:b/>
+                <w:bCs/>
+                <w:color w:val="000000"/>
+                <w:lang w:val="en-150" w:eastAsia="en-150"/>
+              </w:rPr>
+            </w:pPr>
+            <w:r>
+              <w:rPr>
+                <w:rFonts w:ascii="Calibri" w:eastAsia="Times New Roman" w:hAnsi="Calibri" w:cs="Calibri"/>
+                <w:b/>
+                <w:bCs/>
+                <w:color w:val="000000"/>
+                <w:lang w:val="en-150" w:eastAsia="en-150"/>
+              </w:rPr>
+              <w:t>167720,78</w:t>
+            </w:r>
+          </w:p>
+        </w:tc>
+        <w:tc>
+          <w:tcPr>
+            <w:tcW w:w="2260" w:type="dxa"/>
+            <w:tcBorders>
+              <w:top w:val="nil"/>
+              <w:left w:val="nil"/>
+              <w:bottom w:val="nil"/>
+              <w:right w:val="nil"/>
+            </w:tcBorders>
+            <w:shd w:val="clear" w:color="auto" w:fill="auto"/>
+            <w:noWrap/>
+            <w:vAlign w:val="bottom"/>
+            <w:hideMark/>
+          </w:tcPr>
+          <w:p>
+            <w:pPr>
+              <w:spacing w:after="0" w:line="240" w:lineRule="auto"/>
+              <w:jc w:val="right"/>
+              <w:rPr>
+                <w:rFonts w:ascii="Calibri" w:eastAsia="Times New Roman" w:hAnsi="Calibri" w:cs="Calibri"/>
+                <w:color w:val="000000"/>
+                <w:lang w:val="en-150" w:eastAsia="en-150"/>
+              </w:rPr>
+            </w:pPr>
+            <w:r>
+              <w:rPr>
+                <w:rFonts w:ascii="Calibri" w:eastAsia="Times New Roman" w:hAnsi="Calibri" w:cs="Calibri"/>
+                <w:color w:val="000000"/>
+                <w:lang w:val="en-150" w:eastAsia="en-150"/>
+              </w:rPr>
+              <w:t>-8,48%</w:t>
+            </w:r>
+          </w:p>
+        </w:tc>
+        <w:tc>
+          <w:tcPr>
+            <w:tcW w:w="2260" w:type="dxa"/>
+            <w:tcBorders>
+              <w:top w:val="nil"/>
+              <w:left w:val="nil"/>
+              <w:bottom w:val="nil"/>
+              <w:right w:val="nil"/>
+            </w:tcBorders>
+            <w:shd w:val="clear" w:color="auto" w:fill="auto"/>
+            <w:noWrap/>
+            <w:vAlign w:val="bottom"/>
+            <w:hideMark/>
+          </w:tcPr>
+          <w:p>
+            <w:pPr>
+              <w:spacing w:after="0" w:line="240" w:lineRule="auto"/>
+              <w:jc w:val="right"/>
+              <w:rPr>
+                <w:rFonts w:ascii="Calibri" w:eastAsia="Times New Roman" w:hAnsi="Calibri" w:cs="Calibri"/>
+                <w:color w:val="000000"/>
+                <w:lang w:val="en-150" w:eastAsia="en-150"/>
+              </w:rPr>
+            </w:pPr>
+            <w:r>
+              <w:rPr>
+                <w:rFonts w:ascii="Calibri" w:eastAsia="Times New Roman" w:hAnsi="Calibri" w:cs="Calibri"/>
+                <w:color w:val="000000"/>
+                <w:lang w:val="en-150" w:eastAsia="en-150"/>
+              </w:rPr>
+              <w:t>4,30%</w:t>
+            </w:r>
+          </w:p>
+        </w:tc>
+      </w:tr>
+      <w:tr>
+        <w:trPr>
+          <w:trHeight w:val="300"/>
+        </w:trPr>
+        <w:tc>
+          <w:tcPr>
+            <w:tcW w:w="1480" w:type="dxa"/>
+            <w:tcBorders>
+              <w:top w:val="nil"/>
+              <w:left w:val="nil"/>
+              <w:bottom w:val="nil"/>
+              <w:right w:val="nil"/>
+            </w:tcBorders>
+            <w:shd w:val="clear" w:color="000000" w:fill="FFFF00"/>
+            <w:noWrap/>
+            <w:vAlign w:val="bottom"/>
+            <w:hideMark/>
+          </w:tcPr>
+          <w:p>
+            <w:pPr>
+              <w:spacing w:after="0" w:line="240" w:lineRule="auto"/>
+              <w:jc w:val="right"/>
+              <w:rPr>
+                <w:rFonts w:ascii="Calibri" w:eastAsia="Times New Roman" w:hAnsi="Calibri" w:cs="Calibri"/>
+                <w:b/>
+                <w:bCs/>
+                <w:color w:val="000000"/>
+                <w:lang w:val="en-150" w:eastAsia="en-150"/>
+              </w:rPr>
+            </w:pPr>
+            <w:r>
+              <w:rPr>
+                <w:rFonts w:ascii="Calibri" w:eastAsia="Times New Roman" w:hAnsi="Calibri" w:cs="Calibri"/>
+                <w:b/>
+                <w:bCs/>
+                <w:color w:val="000000"/>
+                <w:lang w:val="en-150" w:eastAsia="en-150"/>
+              </w:rPr>
+              <w:t>9</w:t>
+            </w:r>
+          </w:p>
+        </w:tc>
+        <w:tc>
+          <w:tcPr>
+            <w:tcW w:w="1620" w:type="dxa"/>
+            <w:tcBorders>
+              <w:top w:val="nil"/>
+              <w:left w:val="nil"/>
+              <w:bottom w:val="nil"/>
+              <w:right w:val="nil"/>
+            </w:tcBorders>
+            <w:shd w:val="clear" w:color="auto" w:fill="auto"/>
+            <w:noWrap/>
+            <w:vAlign w:val="bottom"/>
+            <w:hideMark/>
+          </w:tcPr>
+          <w:p>
+            <w:pPr>
+              <w:spacing w:after="0" w:line="240" w:lineRule="auto"/>
+              <w:jc w:val="right"/>
+              <w:rPr>
+                <w:rFonts w:ascii="Calibri" w:eastAsia="Times New Roman" w:hAnsi="Calibri" w:cs="Calibri"/>
+                <w:b/>
+                <w:bCs/>
+                <w:color w:val="000000"/>
+                <w:lang w:val="en-150" w:eastAsia="en-150"/>
+              </w:rPr>
+            </w:pPr>
+            <w:r>
+              <w:rPr>
+                <w:rFonts w:ascii="Calibri" w:eastAsia="Times New Roman" w:hAnsi="Calibri" w:cs="Calibri"/>
+                <w:b/>
+                <w:bCs/>
+                <w:color w:val="000000"/>
+                <w:lang w:val="en-150" w:eastAsia="en-150"/>
+              </w:rPr>
+              <w:t>159424,41</w:t>
+            </w:r>
+          </w:p>
+        </w:tc>
+        <w:tc>
+          <w:tcPr>
+            <w:tcW w:w="2260" w:type="dxa"/>
+            <w:tcBorders>
+              <w:top w:val="nil"/>
+              <w:left w:val="nil"/>
+              <w:bottom w:val="nil"/>
+              <w:right w:val="nil"/>
+            </w:tcBorders>
+            <w:shd w:val="clear" w:color="auto" w:fill="auto"/>
+            <w:noWrap/>
+            <w:vAlign w:val="bottom"/>
+            <w:hideMark/>
+          </w:tcPr>
+          <w:p>
+            <w:pPr>
+              <w:spacing w:after="0" w:line="240" w:lineRule="auto"/>
+              <w:jc w:val="right"/>
+              <w:rPr>
+                <w:rFonts w:ascii="Calibri" w:eastAsia="Times New Roman" w:hAnsi="Calibri" w:cs="Calibri"/>
+                <w:color w:val="000000"/>
+                <w:lang w:val="en-150" w:eastAsia="en-150"/>
+              </w:rPr>
+            </w:pPr>
+            <w:r>
+              <w:rPr>
+                <w:rFonts w:ascii="Calibri" w:eastAsia="Times New Roman" w:hAnsi="Calibri" w:cs="Calibri"/>
+                <w:color w:val="000000"/>
+                <w:lang w:val="en-150" w:eastAsia="en-150"/>
+              </w:rPr>
+              <w:t>-5,20%</w:t>
+            </w:r>
+          </w:p>
+        </w:tc>
+        <w:tc>
+          <w:tcPr>
+            <w:tcW w:w="2260" w:type="dxa"/>
+            <w:tcBorders>
+              <w:top w:val="nil"/>
+              <w:left w:val="nil"/>
+              <w:bottom w:val="nil"/>
+              <w:right w:val="nil"/>
+            </w:tcBorders>
+            <w:shd w:val="clear" w:color="auto" w:fill="auto"/>
+            <w:noWrap/>
+            <w:vAlign w:val="bottom"/>
+            <w:hideMark/>
+          </w:tcPr>
+          <w:p>
+            <w:pPr>
+              <w:spacing w:after="0" w:line="240" w:lineRule="auto"/>
+              <w:jc w:val="right"/>
+              <w:rPr>
+                <w:rFonts w:ascii="Calibri" w:eastAsia="Times New Roman" w:hAnsi="Calibri" w:cs="Calibri"/>
+                <w:color w:val="000000"/>
+                <w:lang w:val="en-150" w:eastAsia="en-150"/>
+              </w:rPr>
+            </w:pPr>
+            <w:r>
+              <w:rPr>
+                <w:rFonts w:ascii="Calibri" w:eastAsia="Times New Roman" w:hAnsi="Calibri" w:cs="Calibri"/>
+                <w:color w:val="000000"/>
+                <w:lang w:val="en-150" w:eastAsia="en-150"/>
+              </w:rPr>
+              <w:t>-3,27%</w:t>
+            </w:r>
+          </w:p>
+        </w:tc>
+      </w:tr>
+      <w:tr>
+        <w:trPr>
+          <w:trHeight w:val="300"/>
+        </w:trPr>
+        <w:tc>
+          <w:tcPr>
+            <w:tcW w:w="1480" w:type="dxa"/>
+            <w:tcBorders>
+              <w:top w:val="nil"/>
+              <w:left w:val="nil"/>
+              <w:bottom w:val="nil"/>
+              <w:right w:val="nil"/>
+            </w:tcBorders>
+            <w:shd w:val="clear" w:color="000000" w:fill="FFFF00"/>
+            <w:noWrap/>
+            <w:vAlign w:val="bottom"/>
+            <w:hideMark/>
+          </w:tcPr>
+          <w:p>
+            <w:pPr>
+              <w:spacing w:after="0" w:line="240" w:lineRule="auto"/>
+              <w:jc w:val="right"/>
+              <w:rPr>
+                <w:rFonts w:ascii="Calibri" w:eastAsia="Times New Roman" w:hAnsi="Calibri" w:cs="Calibri"/>
+                <w:b/>
+                <w:bCs/>
+                <w:color w:val="000000"/>
+                <w:lang w:val="en-150" w:eastAsia="en-150"/>
+              </w:rPr>
+            </w:pPr>
+            <w:r>
+              <w:rPr>
+                <w:rFonts w:ascii="Calibri" w:eastAsia="Times New Roman" w:hAnsi="Calibri" w:cs="Calibri"/>
+                <w:b/>
+                <w:bCs/>
+                <w:color w:val="000000"/>
+                <w:lang w:val="en-150" w:eastAsia="en-150"/>
+              </w:rPr>
+              <w:t>10</w:t>
+            </w:r>
+          </w:p>
+        </w:tc>
+        <w:tc>
+          <w:tcPr>
+            <w:tcW w:w="1620" w:type="dxa"/>
+            <w:tcBorders>
+              <w:top w:val="nil"/>
+              <w:left w:val="nil"/>
+              <w:bottom w:val="nil"/>
+              <w:right w:val="nil"/>
+            </w:tcBorders>
+            <w:shd w:val="clear" w:color="auto" w:fill="auto"/>
+            <w:noWrap/>
+            <w:vAlign w:val="bottom"/>
+            <w:hideMark/>
+          </w:tcPr>
+          <w:p>
+            <w:pPr>
+              <w:spacing w:after="0" w:line="240" w:lineRule="auto"/>
+              <w:jc w:val="right"/>
+              <w:rPr>
+                <w:rFonts w:ascii="Calibri" w:eastAsia="Times New Roman" w:hAnsi="Calibri" w:cs="Calibri"/>
+                <w:b/>
+                <w:bCs/>
+                <w:color w:val="000000"/>
+                <w:lang w:val="en-150" w:eastAsia="en-150"/>
+              </w:rPr>
+            </w:pPr>
+            <w:r>
+              <w:rPr>
+                <w:rFonts w:ascii="Calibri" w:eastAsia="Times New Roman" w:hAnsi="Calibri" w:cs="Calibri"/>
+                <w:b/>
+                <w:bCs/>
+                <w:color w:val="000000"/>
+                <w:lang w:val="en-150" w:eastAsia="en-150"/>
+              </w:rPr>
+              <w:t>146396,53</w:t>
+            </w:r>
+          </w:p>
+        </w:tc>
+        <w:tc>
+          <w:tcPr>
+            <w:tcW w:w="2260" w:type="dxa"/>
+            <w:tcBorders>
+              <w:top w:val="nil"/>
+              <w:left w:val="nil"/>
+              <w:bottom w:val="nil"/>
+              <w:right w:val="nil"/>
+            </w:tcBorders>
+            <w:shd w:val="clear" w:color="auto" w:fill="auto"/>
+            <w:noWrap/>
+            <w:vAlign w:val="bottom"/>
+            <w:hideMark/>
+          </w:tcPr>
+          <w:p>
+            <w:pPr>
+              <w:spacing w:after="0" w:line="240" w:lineRule="auto"/>
+              <w:jc w:val="right"/>
+              <w:rPr>
+                <w:rFonts w:ascii="Calibri" w:eastAsia="Times New Roman" w:hAnsi="Calibri" w:cs="Calibri"/>
+                <w:color w:val="000000"/>
+                <w:lang w:val="en-150" w:eastAsia="en-150"/>
+              </w:rPr>
+            </w:pPr>
+            <w:r>
+              <w:rPr>
+                <w:rFonts w:ascii="Calibri" w:eastAsia="Times New Roman" w:hAnsi="Calibri" w:cs="Calibri"/>
+                <w:color w:val="000000"/>
+                <w:lang w:val="en-150" w:eastAsia="en-150"/>
+              </w:rPr>
+              <w:t>-8,90%</w:t>
+            </w:r>
+          </w:p>
+        </w:tc>
+        <w:tc>
+          <w:tcPr>
+            <w:tcW w:w="2260" w:type="dxa"/>
+            <w:tcBorders>
+              <w:top w:val="nil"/>
+              <w:left w:val="nil"/>
+              <w:bottom w:val="nil"/>
+              <w:right w:val="nil"/>
+            </w:tcBorders>
+            <w:shd w:val="clear" w:color="auto" w:fill="auto"/>
+            <w:noWrap/>
+            <w:vAlign w:val="bottom"/>
+            <w:hideMark/>
+          </w:tcPr>
+          <w:p>
+            <w:pPr>
+              <w:spacing w:after="0" w:line="240" w:lineRule="auto"/>
+              <w:jc w:val="right"/>
+              <w:rPr>
+                <w:rFonts w:ascii="Calibri" w:eastAsia="Times New Roman" w:hAnsi="Calibri" w:cs="Calibri"/>
+                <w:color w:val="000000"/>
+                <w:lang w:val="en-150" w:eastAsia="en-150"/>
+              </w:rPr>
+            </w:pPr>
+            <w:r>
+              <w:rPr>
+                <w:rFonts w:ascii="Calibri" w:eastAsia="Times New Roman" w:hAnsi="Calibri" w:cs="Calibri"/>
+                <w:color w:val="000000"/>
+                <w:lang w:val="en-150" w:eastAsia="en-150"/>
+              </w:rPr>
+              <w:t>3,70%</w:t>
+            </w:r>
+          </w:p>
+        </w:tc>
+      </w:tr>
+    </w:tbl>
+    <w:p>
+      <w:pPr>
+        <w:rPr>
+          <w:b/>
+          <w:bCs/>
+        </w:rPr>
+      </w:pPr>
+    </w:p>
+    <w:p>
+      <w:pPr>
+        <w:rPr>
+          <w:b/>
+          <w:bCs/>
+        </w:rPr>
+      </w:pPr>
+      <w:r>
+        <w:rPr>
+          <w:noProof/>
+        </w:rPr>
+        <w:lastRenderedPageBreak/>
+        <w:drawing>
+          <wp:inline distT="0" distB="0" distL="0" distR="0" wp14:anchorId="09924BBB" wp14:editId="31BC5B57">
+            <wp:extent cx="4895850" cy="3344095"/>
+            <wp:effectExtent l="0" t="0" r="0" b="8890"/>
+            <wp:docPr id="5" name="Picture 5"/>
+            <wp:cNvGraphicFramePr>
+              <a:graphicFrameLocks xmlns:a="http://schemas.openxmlformats.org/drawingml/2006/main" noChangeAspect="1"/>
+            </wp:cNvGraphicFramePr>
+            <a:graphic xmlns:a="http://schemas.openxmlformats.org/drawingml/2006/main">
+              <a:graphicData uri="http://schemas.openxmlformats.org/drawingml/2006/picture">
+                <pic:pic xmlns:pic="http://schemas.openxmlformats.org/drawingml/2006/picture">
+                  <pic:nvPicPr>
+                    <pic:cNvPr id="1" name=""/>
+                    <pic:cNvPicPr/>
+                  </pic:nvPicPr>
+                  <pic:blipFill>
+                    <a:blip r:embed="rId8"/>
+                    <a:stretch>
+                      <a:fillRect/>
+                    </a:stretch>
+                  </pic:blipFill>
+                  <pic:spPr>
+                    <a:xfrm>
+                      <a:off x="0" y="0"/>
+                      <a:ext cx="4947082" cy="3379089"/>
+                    </a:xfrm>
+                    <a:prstGeom prst="rect">
+                      <a:avLst/>
+                    </a:prstGeom>
+                  </pic:spPr>
+                </pic:pic>
+              </a:graphicData>
+            </a:graphic>
+          </wp:inline>
+        </w:drawing>
+      </w:r>
+    </w:p>
+    <w:p>
+      <w:pPr>
+        <w:rPr>
+          <w:b/>
+          <w:bCs/>
+        </w:rPr>
+      </w:pPr>
+    </w:p>
+    <w:p>
+      <w:pPr>
+        <w:rPr>
+          <w:b/>
+          <w:bCs/>
+        </w:rPr>
+      </w:pPr>
+      <w:r>
+        <w:rPr>
+          <w:b/>
+          <w:bCs/>
+        </w:rPr>
+        <w:t>K-Means Plot with k= 6:</w:t>
+      </w:r>
+    </w:p>
+    <w:p>
+      <w:pPr>
+        <w:rPr>
+          <w:b/>
+          <w:bCs/>
+        </w:rPr>
+      </w:pPr>
+      <w:r>
+        <w:rPr>
+          <w:noProof/>
+        </w:rPr>
+        <w:drawing>
+          <wp:inline distT="0" distB="0" distL="0" distR="0" wp14:anchorId="2F7AFA30" wp14:editId="557FDD8A">
+            <wp:extent cx="4430295" cy="3248025"/>
+            <wp:effectExtent l="0" t="0" r="8890" b="0"/>
+            <wp:docPr id="6" name="Picture 6"/>
+            <wp:cNvGraphicFramePr>
+              <a:graphicFrameLocks xmlns:a="http://schemas.openxmlformats.org/drawingml/2006/main" noChangeAspect="1"/>
+            </wp:cNvGraphicFramePr>
+            <a:graphic xmlns:a="http://schemas.openxmlformats.org/drawingml/2006/main">
+              <a:graphicData uri="http://schemas.openxmlformats.org/drawingml/2006/picture">
+                <pic:pic xmlns:pic="http://schemas.openxmlformats.org/drawingml/2006/picture">
+                  <pic:nvPicPr>
+                    <pic:cNvPr id="1" name=""/>
+                    <pic:cNvPicPr/>
+                  </pic:nvPicPr>
+                  <pic:blipFill>
+                    <a:blip r:embed="rId9"/>
+                    <a:stretch>
+                      <a:fillRect/>
+                    </a:stretch>
+                  </pic:blipFill>
+                  <pic:spPr>
+                    <a:xfrm>
+                      <a:off x="0" y="0"/>
+                      <a:ext cx="4459990" cy="3269795"/>
+                    </a:xfrm>
+                    <a:prstGeom prst="rect">
+                      <a:avLst/>
+                    </a:prstGeom>
+                  </pic:spPr>
+                </pic:pic>
+              </a:graphicData>
+            </a:graphic>
+          </wp:inline>
+        </w:drawing>
+      </w:r>
+    </w:p>
+    <w:p>
+      <w:pPr>
+        <w:rPr>
+          <w:b/>
+          <w:bCs/>
+        </w:rPr>
+      </w:pPr>
+      <w:r>
+        <w:rPr>
+          <w:b/>
+          <w:bCs/>
+        </w:rPr>
+        <w:t xml:space="preserve">We know that for this dataset we have only 2 clusters and this is the correct number. </w:t>
       </w:r>
     </w:p>
     <w:sectPr>

</xml_diff>